<commit_message>
fix(images): fix using same image multiple times in template
</commit_message>
<xml_diff>
--- a/document_merge_service/api/data/docx-template-placeholdercheck.docx
+++ b/document_merge_service/api/data/docx-template-placeholdercheck.docx
@@ -444,6 +444,76 @@
           <w:spacing w:val="0"/>
         </w:rPr>
         <w:t>.png’ | image() }}</w:t>
+      </w:r>
+    </w:p>
+    <w:p>
+      <w:pPr>
+        <w:pStyle w:val="PreformattedText"/>
+        <w:widowControl/>
+        <w:shd w:val="clear" w:fill="EEEEEE"/>
+        <w:spacing w:before="225" w:after="225"/>
+        <w:rPr/>
+      </w:pPr>
+      <w:r>
+        <w:rPr>
+          <w:rFonts w:ascii="Consolas;Menlo;Deja Vu Sans Mono;Bitstream Vera Sans Mono;monospace" w:hAnsi="Consolas;Menlo;Deja Vu Sans Mono;Bitstream Vera Sans Mono;monospace"/>
+          <w:b w:val="false"/>
+          <w:i w:val="false"/>
+          <w:caps w:val="false"/>
+          <w:smallCaps w:val="false"/>
+          <w:color w:val="3E4349"/>
+          <w:spacing w:val="0"/>
+        </w:rPr>
+        <w:t>use the same image twice to ensure reading from the dummy works twice</w:t>
+      </w:r>
+    </w:p>
+    <w:p>
+      <w:pPr>
+        <w:pStyle w:val="PreformattedText"/>
+        <w:widowControl/>
+        <w:shd w:val="clear" w:fill="EEEEEE"/>
+        <w:spacing w:before="225" w:after="225"/>
+        <w:rPr/>
+      </w:pPr>
+      <w:r>
+        <w:rPr>
+          <w:rFonts w:ascii="Consolas;Menlo;Deja Vu Sans Mono;Bitstream Vera Sans Mono;monospace" w:hAnsi="Consolas;Menlo;Deja Vu Sans Mono;Bitstream Vera Sans Mono;monospace"/>
+          <w:b w:val="false"/>
+          <w:i w:val="false"/>
+          <w:caps w:val="false"/>
+          <w:smallCaps w:val="false"/>
+          <w:color w:val="3E4349"/>
+          <w:spacing w:val="0"/>
+        </w:rPr>
+        <w:t>{{ “</w:t>
+      </w:r>
+      <w:r>
+        <w:rPr>
+          <w:rFonts w:eastAsia="Droid Sans Fallback" w:cs="DejaVu Sans Mono" w:ascii="Consolas;Menlo;Deja Vu Sans Mono;Bitstream Vera Sans Mono;monospace" w:hAnsi="Consolas;Menlo;Deja Vu Sans Mono;Bitstream Vera Sans Mono;monospace"/>
+          <w:b w:val="false"/>
+          <w:i w:val="false"/>
+          <w:caps w:val="false"/>
+          <w:smallCaps w:val="false"/>
+          <w:color w:val="3E4349"/>
+          <w:spacing w:val="0"/>
+          <w:kern w:val="0"/>
+          <w:sz w:val="20"/>
+          <w:szCs w:val="20"/>
+          <w:lang w:val="en-US" w:eastAsia="zh-CN" w:bidi="hi-IN"/>
+        </w:rPr>
+        <w:t>black</w:t>
+      </w:r>
+      <w:r>
+        <w:rPr>
+          <w:rFonts w:ascii="Consolas;Menlo;Deja Vu Sans Mono;Bitstream Vera Sans Mono;monospace" w:hAnsi="Consolas;Menlo;Deja Vu Sans Mono;Bitstream Vera Sans Mono;monospace"/>
+          <w:b w:val="false"/>
+          <w:i w:val="false"/>
+          <w:caps w:val="false"/>
+          <w:smallCaps w:val="false"/>
+          <w:color w:val="3E4349"/>
+          <w:spacing w:val="0"/>
+        </w:rPr>
+        <w:t>.png” | image() }}</w:t>
       </w:r>
     </w:p>
     <w:p>

</xml_diff>